<commit_message>
Projektplanung fertig, alles ergänzt und ausgebessert. FINALE version
</commit_message>
<xml_diff>
--- a/Projektplanung/Arbeitspakete/AP_1.1Systemarchitekturanforderungen analysieren.docx
+++ b/Projektplanung/Arbeitspakete/AP_1.1Systemarchitekturanforderungen analysieren.docx
@@ -7,12 +7,7 @@
         <w:pStyle w:val="berschrift2"/>
       </w:pPr>
       <w:r>
-        <w:t>Arbeits</w:t>
-      </w:r>
-      <w:bookmarkStart w:id="0" w:name="_GoBack"/>
-      <w:bookmarkEnd w:id="0"/>
-      <w:r>
-        <w:t>paket –Beschreibung</w:t>
+        <w:t>Arbeitspaket –Beschreibung</w:t>
       </w:r>
     </w:p>
     <w:p>
@@ -982,6 +977,28 @@
                 <w:sz w:val="22"/>
               </w:rPr>
             </w:pPr>
+            <w:r>
+              <w:rPr>
+                <w:rFonts w:ascii="CG Times (W1)" w:hAnsi="CG Times (W1)"/>
+                <w:sz w:val="22"/>
+              </w:rPr>
+              <w:t>17.10.</w:t>
+            </w:r>
+          </w:p>
+          <w:p>
+            <w:pPr>
+              <w:rPr>
+                <w:rFonts w:ascii="CG Times (W1)" w:hAnsi="CG Times (W1)"/>
+                <w:sz w:val="22"/>
+              </w:rPr>
+            </w:pPr>
+            <w:r>
+              <w:rPr>
+                <w:rFonts w:ascii="CG Times (W1)" w:hAnsi="CG Times (W1)"/>
+                <w:sz w:val="22"/>
+              </w:rPr>
+              <w:t>17.10.</w:t>
+            </w:r>
           </w:p>
         </w:tc>
         <w:tc>
@@ -1014,29 +1031,43 @@
                 <w:sz w:val="22"/>
               </w:rPr>
             </w:pPr>
-          </w:p>
-          <w:p>
-            <w:pPr>
-              <w:tabs>
-                <w:tab w:val="left" w:pos="0"/>
-                <w:tab w:val="left" w:pos="289"/>
-                <w:tab w:val="left" w:pos="578"/>
-                <w:tab w:val="left" w:pos="861"/>
-                <w:tab w:val="left" w:pos="1150"/>
-                <w:tab w:val="left" w:pos="1440"/>
-                <w:tab w:val="left" w:pos="1729"/>
-                <w:tab w:val="left" w:pos="2018"/>
-                <w:tab w:val="left" w:pos="2301"/>
-                <w:tab w:val="left" w:pos="2590"/>
-                <w:tab w:val="left" w:pos="2880"/>
-              </w:tabs>
-              <w:suppressAutoHyphens/>
-              <w:spacing w:before="120" w:after="60"/>
-              <w:rPr>
-                <w:rFonts w:ascii="CG Times (W1)" w:hAnsi="CG Times (W1)"/>
-                <w:sz w:val="22"/>
-              </w:rPr>
-            </w:pPr>
+            <w:r>
+              <w:rPr>
+                <w:rFonts w:ascii="CG Times (W1)" w:hAnsi="CG Times (W1)"/>
+                <w:sz w:val="22"/>
+              </w:rPr>
+              <w:t>2</w:t>
+            </w:r>
+          </w:p>
+          <w:p>
+            <w:pPr>
+              <w:tabs>
+                <w:tab w:val="left" w:pos="0"/>
+                <w:tab w:val="left" w:pos="289"/>
+                <w:tab w:val="left" w:pos="578"/>
+                <w:tab w:val="left" w:pos="861"/>
+                <w:tab w:val="left" w:pos="1150"/>
+                <w:tab w:val="left" w:pos="1440"/>
+                <w:tab w:val="left" w:pos="1729"/>
+                <w:tab w:val="left" w:pos="2018"/>
+                <w:tab w:val="left" w:pos="2301"/>
+                <w:tab w:val="left" w:pos="2590"/>
+                <w:tab w:val="left" w:pos="2880"/>
+              </w:tabs>
+              <w:suppressAutoHyphens/>
+              <w:spacing w:before="120" w:after="60"/>
+              <w:rPr>
+                <w:rFonts w:ascii="CG Times (W1)" w:hAnsi="CG Times (W1)"/>
+                <w:sz w:val="22"/>
+              </w:rPr>
+            </w:pPr>
+            <w:r>
+              <w:rPr>
+                <w:rFonts w:ascii="CG Times (W1)" w:hAnsi="CG Times (W1)"/>
+                <w:sz w:val="22"/>
+              </w:rPr>
+              <w:t>2</w:t>
+            </w:r>
           </w:p>
         </w:tc>
       </w:tr>
@@ -1225,6 +1256,13 @@
                 <w:sz w:val="22"/>
               </w:rPr>
             </w:pPr>
+            <w:r>
+              <w:rPr>
+                <w:rFonts w:ascii="CG Times (W1)" w:hAnsi="CG Times (W1)"/>
+                <w:sz w:val="22"/>
+              </w:rPr>
+              <w:t>17.10.</w:t>
+            </w:r>
           </w:p>
         </w:tc>
         <w:tc>
@@ -1256,6 +1294,13 @@
                 <w:sz w:val="22"/>
               </w:rPr>
             </w:pPr>
+            <w:r>
+              <w:rPr>
+                <w:rFonts w:ascii="CG Times (W1)" w:hAnsi="CG Times (W1)"/>
+                <w:sz w:val="22"/>
+              </w:rPr>
+              <w:t>1</w:t>
+            </w:r>
           </w:p>
         </w:tc>
       </w:tr>
@@ -1437,6 +1482,8 @@
                 <w:sz w:val="22"/>
               </w:rPr>
             </w:pPr>
+            <w:bookmarkStart w:id="0" w:name="_GoBack"/>
+            <w:bookmarkEnd w:id="0"/>
           </w:p>
         </w:tc>
         <w:tc>
@@ -2712,7 +2759,7 @@
     <w:lsdException w:name="Table Web 2" w:semiHidden="1" w:unhideWhenUsed="1"/>
     <w:lsdException w:name="Table Web 3" w:semiHidden="1" w:unhideWhenUsed="1"/>
     <w:lsdException w:name="Balloon Text" w:semiHidden="1" w:unhideWhenUsed="1"/>
-    <w:lsdException w:name="Table Grid" w:semiHidden="1" w:uiPriority="59" w:unhideWhenUsed="1"/>
+    <w:lsdException w:name="Table Grid" w:uiPriority="59"/>
     <w:lsdException w:name="Table Theme" w:semiHidden="1" w:unhideWhenUsed="1"/>
     <w:lsdException w:name="Placeholder Text" w:semiHidden="1"/>
     <w:lsdException w:name="No Spacing" w:uiPriority="1" w:qFormat="1"/>

</xml_diff>